<commit_message>
update report and R code
</commit_message>
<xml_diff>
--- a/Report/Data_Science_Report.docx
+++ b/Report/Data_Science_Report.docx
@@ -1718,20 +1718,27 @@
         </w:rPr>
         <w:drawing>
           <wp:inline distT="0" distB="0" distL="0" distR="0">
-            <wp:extent cx="5943600" cy="1792605"/>
+            <wp:extent cx="5943600" cy="1981200"/>
             <wp:effectExtent l="0" t="0" r="0" b="0"/>
-            <wp:docPr id="8" name="image9.png"/>
-            <wp:cNvGraphicFramePr/>
+            <wp:docPr id="1979023997" name="Picture 1"/>
+            <wp:cNvGraphicFramePr>
+              <a:graphicFrameLocks xmlns:a="http://schemas.openxmlformats.org/drawingml/2006/main" noChangeAspect="1"/>
+            </wp:cNvGraphicFramePr>
             <a:graphic xmlns:a="http://schemas.openxmlformats.org/drawingml/2006/main">
               <a:graphicData uri="http://schemas.openxmlformats.org/drawingml/2006/picture">
                 <pic:pic xmlns:pic="http://schemas.openxmlformats.org/drawingml/2006/picture">
                   <pic:nvPicPr>
-                    <pic:cNvPr id="0" name="image9.png"/>
-                    <pic:cNvPicPr preferRelativeResize="0"/>
+                    <pic:cNvPr id="1979023997" name="Picture 1979023997"/>
+                    <pic:cNvPicPr/>
                   </pic:nvPicPr>
                   <pic:blipFill>
-                    <a:blip r:embed="rId18"/>
-                    <a:srcRect/>
+                    <a:blip r:embed="rId18" cstate="print">
+                      <a:extLst>
+                        <a:ext uri="{28A0092B-C50C-407E-A947-70E740481C1C}">
+                          <a14:useLocalDpi xmlns:a14="http://schemas.microsoft.com/office/drawing/2010/main" val="0"/>
+                        </a:ext>
+                      </a:extLst>
+                    </a:blip>
                     <a:stretch>
                       <a:fillRect/>
                     </a:stretch>
@@ -1739,12 +1746,11 @@
                   <pic:spPr>
                     <a:xfrm>
                       <a:off x="0" y="0"/>
-                      <a:ext cx="5943600" cy="1792605"/>
+                      <a:ext cx="5943600" cy="1981200"/>
                     </a:xfrm>
                     <a:prstGeom prst="rect">
                       <a:avLst/>
                     </a:prstGeom>
-                    <a:ln/>
                   </pic:spPr>
                 </pic:pic>
               </a:graphicData>

</xml_diff>

<commit_message>
update word count in github section
</commit_message>
<xml_diff>
--- a/Report/Data_Science_Report.docx
+++ b/Report/Data_Science_Report.docx
@@ -2490,10 +2490,7 @@
         <w:t xml:space="preserve">The source code in SQL, used to integrate and transform data, and R, used to visualise the insights for this project, can be found in the SQL and R folders. The cleansed data used to analyse can be found in the Data folder, while the report of </w:t>
       </w:r>
       <w:r>
-        <w:rPr>
-          <w:highlight w:val="white"/>
-        </w:rPr>
-        <w:t>2614</w:t>
+        <w:t>2646</w:t>
       </w:r>
       <w:r>
         <w:t xml:space="preserve"> words can be found in the Report folder</w:t>

</xml_diff>